<commit_message>
minor updates to resume and readme
</commit_message>
<xml_diff>
--- a/assets/docs/resume.docx
+++ b/assets/docs/resume.docx
@@ -252,6 +252,48 @@
         </w:rPr>
         <w:t>Philadelphia, PA</w:t>
       </w:r>
+      <w:r>
+        <w:rPr>
+          <w:rFonts w:ascii="Arial" w:hAnsi="Arial" w:cs="Arial"/>
+          <w:sz w:val="18"/>
+          <w:szCs w:val="18"/>
+          <w:u w:val="none"/>
+        </w:rPr>
+        <w:t xml:space="preserve"> </w:t>
+      </w:r>
+      <w:r>
+        <w:rPr>
+          <w:rFonts w:ascii="Cambria Math" w:eastAsia="Cambria" w:hAnsi="Cambria Math" w:cs="Cambria Math"/>
+          <w:color w:val="357CA3"/>
+          <w:sz w:val="18"/>
+          <w:szCs w:val="18"/>
+          <w:u w:val="none"/>
+        </w:rPr>
+        <w:t>⦿</w:t>
+      </w:r>
+      <w:r>
+        <w:rPr>
+          <w:rFonts w:ascii="Arial" w:eastAsia="Cambria" w:hAnsi="Arial" w:cs="Arial"/>
+          <w:color w:val="357CA3"/>
+          <w:spacing w:val="63"/>
+          <w:w w:val="150"/>
+          <w:sz w:val="14"/>
+          <w:szCs w:val="14"/>
+          <w:u w:val="none"/>
+        </w:rPr>
+        <w:t xml:space="preserve"> </w:t>
+      </w:r>
+      <w:hyperlink r:id="rId8" w:history="1">
+        <w:r>
+          <w:rPr>
+            <w:rStyle w:val="Hyperlink"/>
+            <w:rFonts w:ascii="Arial" w:hAnsi="Arial" w:cs="Arial"/>
+            <w:sz w:val="18"/>
+            <w:szCs w:val="18"/>
+          </w:rPr>
+          <w:t>aidanlorenz.github.io</w:t>
+        </w:r>
+      </w:hyperlink>
     </w:p>
     <w:p>
       <w:pPr>

</xml_diff>